<commit_message>
Comienzo de CU Agregar album
</commit_message>
<xml_diff>
--- a/Artefactos/Descripciones/DescripcionesrRedRay.docx
+++ b/Artefactos/Descripciones/DescripcionesrRedRay.docx
@@ -3526,10 +3526,7 @@
     <w:p/>
     <w:p/>
     <w:p/>
-    <w:p>
-      <w:bookmarkStart w:id="0" w:name="_GoBack"/>
-      <w:bookmarkEnd w:id="0"/>
-    </w:p>
+    <w:p/>
     <w:tbl>
       <w:tblPr>
         <w:tblW w:w="4923" w:type="pct"/>
@@ -4355,8 +4352,18 @@
                 <w:sz w:val="20"/>
                 <w:lang w:val="es-ES"/>
               </w:rPr>
-              <w:t>selecciona la opción para subir un archivo .rar</w:t>
-            </w:r>
+              <w:t>selecciona la opción para subir un archivo .</w:t>
+            </w:r>
+            <w:r>
+              <w:rPr>
+                <w:rFonts w:ascii="Arial" w:hAnsi="Arial" w:cs="Arial"/>
+                <w:sz w:val="20"/>
+                <w:lang w:val="es-ES"/>
+              </w:rPr>
+              <w:t>zip</w:t>
+            </w:r>
+            <w:bookmarkStart w:id="0" w:name="_GoBack"/>
+            <w:bookmarkEnd w:id="0"/>
             <w:r>
               <w:rPr>
                 <w:rFonts w:ascii="Arial" w:hAnsi="Arial" w:cs="Arial"/>

</xml_diff>